<commit_message>
- NEW: Added the concept of an “experiment” to a trait. - NEW: Updated the loading (and exporting) trait code to handle these experiment values. - NEW: Updated the XML and Binary formats to handle these values.
</commit_message>
<xml_diff>
--- a/docs/Project Formats.docx
+++ b/docs/Project Formats.docx
@@ -14050,6 +14050,77 @@
           </w:p>
         </w:tc>
       </w:tr>
+      <w:tr>
+        <w:tc>
+          <w:tcPr>
+            <w:tcW w:w="3080" w:type="dxa"/>
+          </w:tcPr>
+          <w:p>
+            <w:pPr>
+              <w:jc w:val="center"/>
+              <w:rPr>
+                <w:rFonts w:ascii="Courier New" w:hAnsi="Courier New" w:cs="Courier New"/>
+                <w:sz w:val="20"/>
+                <w:szCs w:val="20"/>
+              </w:rPr>
+            </w:pPr>
+            <w:r>
+              <w:rPr>
+                <w:rFonts w:ascii="Courier New" w:hAnsi="Courier New" w:cs="Courier New"/>
+                <w:sz w:val="20"/>
+                <w:szCs w:val="20"/>
+              </w:rPr>
+              <w:t>experiment</w:t>
+            </w:r>
+          </w:p>
+        </w:tc>
+        <w:tc>
+          <w:tcPr>
+            <w:tcW w:w="3081" w:type="dxa"/>
+          </w:tcPr>
+          <w:p>
+            <w:pPr>
+              <w:jc w:val="center"/>
+              <w:rPr>
+                <w:rFonts w:ascii="Courier New" w:hAnsi="Courier New" w:cs="Courier New"/>
+                <w:sz w:val="20"/>
+                <w:szCs w:val="20"/>
+              </w:rPr>
+            </w:pPr>
+            <w:r>
+              <w:rPr>
+                <w:rFonts w:ascii="Courier New" w:hAnsi="Courier New" w:cs="Courier New"/>
+                <w:sz w:val="20"/>
+                <w:szCs w:val="20"/>
+              </w:rPr>
+              <w:t>experiment</w:t>
+            </w:r>
+          </w:p>
+        </w:tc>
+        <w:tc>
+          <w:tcPr>
+            <w:tcW w:w="3081" w:type="dxa"/>
+          </w:tcPr>
+          <w:p>
+            <w:pPr>
+              <w:jc w:val="center"/>
+              <w:rPr>
+                <w:rFonts w:ascii="Courier New" w:hAnsi="Courier New" w:cs="Courier New"/>
+                <w:sz w:val="20"/>
+                <w:szCs w:val="20"/>
+              </w:rPr>
+            </w:pPr>
+            <w:r>
+              <w:rPr>
+                <w:rFonts w:ascii="Courier New" w:hAnsi="Courier New" w:cs="Courier New"/>
+                <w:sz w:val="20"/>
+                <w:szCs w:val="20"/>
+              </w:rPr>
+              <w:t>string</w:t>
+            </w:r>
+          </w:p>
+        </w:tc>
+      </w:tr>
     </w:tbl>
     <w:p/>
     <w:p>
@@ -14328,6 +14399,54 @@
                 <w:szCs w:val="20"/>
               </w:rPr>
               <w:t>categories...</w:t>
+            </w:r>
+          </w:p>
+        </w:tc>
+      </w:tr>
+      <w:tr>
+        <w:tc>
+          <w:tcPr>
+            <w:tcW w:w="3369" w:type="dxa"/>
+          </w:tcPr>
+          <w:p>
+            <w:pPr>
+              <w:jc w:val="center"/>
+              <w:rPr>
+                <w:rFonts w:ascii="Courier New" w:hAnsi="Courier New" w:cs="Courier New"/>
+                <w:sz w:val="20"/>
+                <w:szCs w:val="20"/>
+              </w:rPr>
+            </w:pPr>
+            <w:r>
+              <w:rPr>
+                <w:rFonts w:ascii="Courier New" w:hAnsi="Courier New" w:cs="Courier New"/>
+                <w:sz w:val="20"/>
+                <w:szCs w:val="20"/>
+              </w:rPr>
+              <w:t>STRING</w:t>
+            </w:r>
+          </w:p>
+        </w:tc>
+        <w:tc>
+          <w:tcPr>
+            <w:tcW w:w="5811" w:type="dxa"/>
+          </w:tcPr>
+          <w:p>
+            <w:pPr>
+              <w:jc w:val="center"/>
+              <w:rPr>
+                <w:rFonts w:ascii="Courier New" w:hAnsi="Courier New" w:cs="Courier New"/>
+                <w:sz w:val="20"/>
+                <w:szCs w:val="20"/>
+              </w:rPr>
+            </w:pPr>
+            <w:r>
+              <w:rPr>
+                <w:rFonts w:ascii="Courier New" w:hAnsi="Courier New" w:cs="Courier New"/>
+                <w:sz w:val="20"/>
+                <w:szCs w:val="20"/>
+              </w:rPr>
+              <w:t>experiment</w:t>
             </w:r>
           </w:p>
         </w:tc>
@@ -22569,7 +22688,7 @@
 </file>
 
 <file path=customXml/itemProps1.xml><?xml version="1.0" encoding="utf-8"?>
-<ds:datastoreItem xmlns:ds="http://schemas.openxmlformats.org/officeDocument/2006/customXml" ds:itemID="{3A1F76E2-7C4A-4D99-B27E-FEDBD05E591E}">
+<ds:datastoreItem xmlns:ds="http://schemas.openxmlformats.org/officeDocument/2006/customXml" ds:itemID="{D0F61BA5-F529-4044-9332-74CD47FE3A8F}">
   <ds:schemaRefs>
     <ds:schemaRef ds:uri="http://schemas.openxmlformats.org/officeDocument/2006/bibliography"/>
   </ds:schemaRefs>

</xml_diff>

<commit_message>
- CHG: Renamed getMarkerCount() and getLineCount() in GTView to markerCount() and lineCount() to prevent them from being included in the XML.
</commit_message>
<xml_diff>
--- a/docs/Project Formats.docx
+++ b/docs/Project Formats.docx
@@ -18622,142 +18622,6 @@
               <w:jc w:val="center"/>
               <w:rPr>
                 <w:rFonts w:ascii="Courier New" w:hAnsi="Courier New" w:cs="Courier New"/>
-                <w:color w:val="FF0000"/>
-                <w:sz w:val="20"/>
-                <w:szCs w:val="20"/>
-              </w:rPr>
-            </w:pPr>
-          </w:p>
-        </w:tc>
-        <w:tc>
-          <w:tcPr>
-            <w:tcW w:w="3074" w:type="dxa"/>
-          </w:tcPr>
-          <w:p>
-            <w:pPr>
-              <w:jc w:val="center"/>
-              <w:rPr>
-                <w:rFonts w:ascii="Courier New" w:hAnsi="Courier New" w:cs="Courier New"/>
-                <w:color w:val="FF0000"/>
-                <w:sz w:val="20"/>
-                <w:szCs w:val="20"/>
-              </w:rPr>
-            </w:pPr>
-            <w:r>
-              <w:rPr>
-                <w:rFonts w:ascii="Courier New" w:hAnsi="Courier New" w:cs="Courier New"/>
-                <w:color w:val="FF0000"/>
-                <w:sz w:val="20"/>
-                <w:szCs w:val="20"/>
-              </w:rPr>
-              <w:t>marker-count</w:t>
-            </w:r>
-          </w:p>
-        </w:tc>
-        <w:tc>
-          <w:tcPr>
-            <w:tcW w:w="3071" w:type="dxa"/>
-          </w:tcPr>
-          <w:p>
-            <w:pPr>
-              <w:jc w:val="center"/>
-              <w:rPr>
-                <w:rFonts w:ascii="Courier New" w:hAnsi="Courier New" w:cs="Courier New"/>
-                <w:color w:val="FF0000"/>
-                <w:sz w:val="20"/>
-                <w:szCs w:val="20"/>
-              </w:rPr>
-            </w:pPr>
-            <w:r>
-              <w:rPr>
-                <w:rFonts w:ascii="Courier New" w:hAnsi="Courier New" w:cs="Courier New"/>
-                <w:color w:val="FF0000"/>
-                <w:sz w:val="20"/>
-                <w:szCs w:val="20"/>
-              </w:rPr>
-              <w:t>integer</w:t>
-            </w:r>
-          </w:p>
-        </w:tc>
-      </w:tr>
-      <w:tr>
-        <w:tc>
-          <w:tcPr>
-            <w:tcW w:w="3097" w:type="dxa"/>
-          </w:tcPr>
-          <w:p>
-            <w:pPr>
-              <w:jc w:val="center"/>
-              <w:rPr>
-                <w:rFonts w:ascii="Courier New" w:hAnsi="Courier New" w:cs="Courier New"/>
-                <w:color w:val="FF0000"/>
-                <w:sz w:val="20"/>
-                <w:szCs w:val="20"/>
-              </w:rPr>
-            </w:pPr>
-          </w:p>
-        </w:tc>
-        <w:tc>
-          <w:tcPr>
-            <w:tcW w:w="3074" w:type="dxa"/>
-          </w:tcPr>
-          <w:p>
-            <w:pPr>
-              <w:jc w:val="center"/>
-              <w:rPr>
-                <w:rFonts w:ascii="Courier New" w:hAnsi="Courier New" w:cs="Courier New"/>
-                <w:color w:val="FF0000"/>
-                <w:sz w:val="20"/>
-                <w:szCs w:val="20"/>
-              </w:rPr>
-            </w:pPr>
-            <w:r>
-              <w:rPr>
-                <w:rFonts w:ascii="Courier New" w:hAnsi="Courier New" w:cs="Courier New"/>
-                <w:color w:val="FF0000"/>
-                <w:sz w:val="20"/>
-                <w:szCs w:val="20"/>
-              </w:rPr>
-              <w:t>line-count</w:t>
-            </w:r>
-          </w:p>
-        </w:tc>
-        <w:tc>
-          <w:tcPr>
-            <w:tcW w:w="3071" w:type="dxa"/>
-          </w:tcPr>
-          <w:p>
-            <w:pPr>
-              <w:jc w:val="center"/>
-              <w:rPr>
-                <w:rFonts w:ascii="Courier New" w:hAnsi="Courier New" w:cs="Courier New"/>
-                <w:color w:val="FF0000"/>
-                <w:sz w:val="20"/>
-                <w:szCs w:val="20"/>
-              </w:rPr>
-            </w:pPr>
-            <w:r>
-              <w:rPr>
-                <w:rFonts w:ascii="Courier New" w:hAnsi="Courier New" w:cs="Courier New"/>
-                <w:color w:val="FF0000"/>
-                <w:sz w:val="20"/>
-                <w:szCs w:val="20"/>
-              </w:rPr>
-              <w:t>integer</w:t>
-            </w:r>
-          </w:p>
-        </w:tc>
-      </w:tr>
-      <w:tr>
-        <w:tc>
-          <w:tcPr>
-            <w:tcW w:w="3097" w:type="dxa"/>
-          </w:tcPr>
-          <w:p>
-            <w:pPr>
-              <w:jc w:val="center"/>
-              <w:rPr>
-                <w:rFonts w:ascii="Courier New" w:hAnsi="Courier New" w:cs="Courier New"/>
                 <w:sz w:val="20"/>
                 <w:szCs w:val="20"/>
               </w:rPr>
@@ -19266,7 +19130,7 @@
     </w:p>
     <w:p>
       <w:r>
-        <w:t>The marker-count and line-count values are a mistake and are not meant to be in the XML (nor are they needed). They will be removed in a later version.</w:t>
+        <w:t>Removed marker-count and line-count from XML in V04.</w:t>
       </w:r>
     </w:p>
     <w:p/>
@@ -22338,7 +22202,7 @@
 </file>
 
 <file path=customXml/itemProps1.xml><?xml version="1.0" encoding="utf-8"?>
-<ds:datastoreItem xmlns:ds="http://schemas.openxmlformats.org/officeDocument/2006/customXml" ds:itemID="{F52AE646-2B4F-489A-9882-451670BC389F}">
+<ds:datastoreItem xmlns:ds="http://schemas.openxmlformats.org/officeDocument/2006/customXml" ds:itemID="{4FAA1597-FD92-42B3-8D24-49366F416B40}">
   <ds:schemaRefs>
     <ds:schemaRef ds:uri="http://schemas.openxmlformats.org/officeDocument/2006/bibliography"/>
   </ds:schemaRefs>

</xml_diff>